<commit_message>
Power BI Quick Start2
</commit_message>
<xml_diff>
--- a/PowerBIQuickStart.E01/Lab1/Lab1.docx
+++ b/PowerBIQuickStart.E01/Lab1/Lab1.docx
@@ -1,6 +1,6 @@
 
 <file path=word/document.xml><?xml version="1.0" encoding="utf-8"?>
-<w:document xmlns:wpc="http://schemas.microsoft.com/office/word/2010/wordprocessingCanvas" xmlns:cx="http://schemas.microsoft.com/office/drawing/2014/chartex" xmlns:cx1="http://schemas.microsoft.com/office/drawing/2015/9/8/chartex" xmlns:cx2="http://schemas.microsoft.com/office/drawing/2015/10/21/chartex" xmlns:cx3="http://schemas.microsoft.com/office/drawing/2016/5/9/chartex" xmlns:cx4="http://schemas.microsoft.com/office/drawing/2016/5/10/chartex" xmlns:cx5="http://schemas.microsoft.com/office/drawing/2016/5/11/chartex" xmlns:cx6="http://schemas.microsoft.com/office/drawing/2016/5/12/chartex" xmlns:cx7="http://schemas.microsoft.com/office/drawing/2016/5/13/chartex" xmlns:cx8="http://schemas.microsoft.com/office/drawing/2016/5/14/chartex" xmlns:mc="http://schemas.openxmlformats.org/markup-compatibility/2006" xmlns:aink="http://schemas.microsoft.com/office/drawing/2016/ink" xmlns:am3d="http://schemas.microsoft.com/office/drawing/2017/model3d" xmlns:o="urn:schemas-microsoft-com:office:office" xmlns:r="http://schemas.openxmlformats.org/officeDocument/2006/relationships" xmlns:m="http://schemas.openxmlformats.org/officeDocument/2006/math" xmlns:v="urn:schemas-microsoft-com:vml" xmlns:wp14="http://schemas.microsoft.com/office/word/2010/wordprocessingDrawing" xmlns:wp="http://schemas.openxmlformats.org/drawingml/2006/wordprocessingDrawing" xmlns:w10="urn:schemas-microsoft-com:office:word" xmlns:w="http://schemas.openxmlformats.org/wordprocessingml/2006/main" xmlns:w14="http://schemas.microsoft.com/office/word/2010/wordml" xmlns:w15="http://schemas.microsoft.com/office/word/2012/wordml" xmlns:w16cid="http://schemas.microsoft.com/office/word/2016/wordml/cid" xmlns:w16se="http://schemas.microsoft.com/office/word/2015/wordml/symex" xmlns:wpg="http://schemas.microsoft.com/office/word/2010/wordprocessingGroup" xmlns:wpi="http://schemas.microsoft.com/office/word/2010/wordprocessingInk" xmlns:wne="http://schemas.microsoft.com/office/word/2006/wordml" xmlns:wps="http://schemas.microsoft.com/office/word/2010/wordprocessingShape" mc:Ignorable="w14 w15 w16se w16cid wp14">
+<w:document xmlns:wpc="http://schemas.microsoft.com/office/word/2010/wordprocessingCanvas" xmlns:cx="http://schemas.microsoft.com/office/drawing/2014/chartex" xmlns:cx1="http://schemas.microsoft.com/office/drawing/2015/9/8/chartex" xmlns:cx2="http://schemas.microsoft.com/office/drawing/2015/10/21/chartex" xmlns:cx3="http://schemas.microsoft.com/office/drawing/2016/5/9/chartex" xmlns:cx4="http://schemas.microsoft.com/office/drawing/2016/5/10/chartex" xmlns:cx5="http://schemas.microsoft.com/office/drawing/2016/5/11/chartex" xmlns:cx6="http://schemas.microsoft.com/office/drawing/2016/5/12/chartex" xmlns:cx7="http://schemas.microsoft.com/office/drawing/2016/5/13/chartex" xmlns:cx8="http://schemas.microsoft.com/office/drawing/2016/5/14/chartex" xmlns:mc="http://schemas.openxmlformats.org/markup-compatibility/2006" xmlns:aink="http://schemas.microsoft.com/office/drawing/2016/ink" xmlns:am3d="http://schemas.microsoft.com/office/drawing/2017/model3d" xmlns:o="urn:schemas-microsoft-com:office:office" xmlns:r="http://schemas.openxmlformats.org/officeDocument/2006/relationships" xmlns:m="http://schemas.openxmlformats.org/officeDocument/2006/math" xmlns:v="urn:schemas-microsoft-com:vml" xmlns:wp14="http://schemas.microsoft.com/office/word/2010/wordprocessingDrawing" xmlns:wp="http://schemas.openxmlformats.org/drawingml/2006/wordprocessingDrawing" xmlns:w10="urn:schemas-microsoft-com:office:word" xmlns:w="http://schemas.openxmlformats.org/wordprocessingml/2006/main" xmlns:w14="http://schemas.microsoft.com/office/word/2010/wordml" xmlns:w15="http://schemas.microsoft.com/office/word/2012/wordml" xmlns:w16cex="http://schemas.microsoft.com/office/word/2018/wordml/cex" xmlns:w16cid="http://schemas.microsoft.com/office/word/2016/wordml/cid" xmlns:w16="http://schemas.microsoft.com/office/word/2018/wordml" xmlns:w16se="http://schemas.microsoft.com/office/word/2015/wordml/symex" xmlns:wpg="http://schemas.microsoft.com/office/word/2010/wordprocessingGroup" xmlns:wpi="http://schemas.microsoft.com/office/word/2010/wordprocessingInk" xmlns:wne="http://schemas.microsoft.com/office/word/2006/wordml" xmlns:wps="http://schemas.microsoft.com/office/word/2010/wordprocessingShape" mc:Ignorable="w14 w15 w16se w16cid w16 w16cex wp14">
   <w:body>
     <w:p>
       <w:pPr>
@@ -15,6 +15,24 @@
           <w:rFonts w:ascii="Arial" w:hAnsi="Arial" w:cs="Arial"/>
         </w:rPr>
         <w:t xml:space="preserve">Lab 1 </w:t>
+      </w:r>
+      <w:r>
+        <w:rPr>
+          <w:rFonts w:ascii="Arial" w:hAnsi="Arial" w:cs="Arial"/>
+        </w:rPr>
+        <w:t xml:space="preserve">(Deadline: </w:t>
+      </w:r>
+      <w:r>
+        <w:rPr>
+          <w:rFonts w:ascii="Arial" w:hAnsi="Arial" w:cs="Arial"/>
+        </w:rPr>
+        <w:t>11-02-21</w:t>
+      </w:r>
+      <w:r>
+        <w:rPr>
+          <w:rFonts w:ascii="Arial" w:hAnsi="Arial" w:cs="Arial"/>
+        </w:rPr>
+        <w:t>)</w:t>
       </w:r>
     </w:p>
     <w:p>
@@ -97,37 +115,12 @@
           <w:color w:val="313131"/>
         </w:rPr>
       </w:pPr>
-      <w:proofErr w:type="spellStart"/>
-      <w:r>
-        <w:rPr>
-          <w:rFonts w:ascii="Arial" w:hAnsi="Arial" w:cs="Arial"/>
-          <w:color w:val="313131"/>
-        </w:rPr>
-        <w:t>VanArsdel</w:t>
-      </w:r>
-      <w:proofErr w:type="spellEnd"/>
-      <w:r>
-        <w:rPr>
-          <w:rFonts w:ascii="Arial" w:hAnsi="Arial" w:cs="Arial"/>
-          <w:color w:val="313131"/>
-        </w:rPr>
-        <w:t xml:space="preserve"> is a company that manufactures and sells sporting goods. The company has offices in the United States (US) and several other countries. Its sales comprise of US sales and International sales. </w:t>
-      </w:r>
-      <w:proofErr w:type="spellStart"/>
-      <w:r>
-        <w:rPr>
-          <w:rFonts w:ascii="Arial" w:hAnsi="Arial" w:cs="Arial"/>
-          <w:color w:val="313131"/>
-        </w:rPr>
-        <w:t>VanArsdel’s</w:t>
-      </w:r>
-      <w:proofErr w:type="spellEnd"/>
-      <w:r>
-        <w:rPr>
-          <w:rFonts w:ascii="Arial" w:hAnsi="Arial" w:cs="Arial"/>
-          <w:color w:val="313131"/>
-        </w:rPr>
-        <w:t xml:space="preserve"> sales come from its owned manufactured products, as well as other manufacturers’ products. </w:t>
+      <w:r>
+        <w:rPr>
+          <w:rFonts w:ascii="Arial" w:hAnsi="Arial" w:cs="Arial"/>
+          <w:color w:val="313131"/>
+        </w:rPr>
+        <w:t>VanArsdel is a company that manufactures and sells sporting goods. The company has offices in the United States (US) and several other countries. Its sales comprise of US sales and International sales. VanArsdel’s sales come from its owned manufactured products, as well as other manufacturers’ products. </w:t>
       </w:r>
     </w:p>
     <w:p>
@@ -141,37 +134,12 @@
           <w:color w:val="313131"/>
         </w:rPr>
       </w:pPr>
-      <w:proofErr w:type="spellStart"/>
-      <w:r>
-        <w:rPr>
-          <w:rFonts w:ascii="Arial" w:hAnsi="Arial" w:cs="Arial"/>
-          <w:color w:val="313131"/>
-        </w:rPr>
-        <w:t>VanArsdel's</w:t>
-      </w:r>
-      <w:proofErr w:type="spellEnd"/>
-      <w:r>
-        <w:rPr>
-          <w:rFonts w:ascii="Arial" w:hAnsi="Arial" w:cs="Arial"/>
-          <w:color w:val="313131"/>
-        </w:rPr>
-        <w:t xml:space="preserve"> US office stores the sales data on an Access database. </w:t>
-      </w:r>
-      <w:proofErr w:type="spellStart"/>
-      <w:r>
-        <w:rPr>
-          <w:rFonts w:ascii="Arial" w:hAnsi="Arial" w:cs="Arial"/>
-          <w:color w:val="313131"/>
-        </w:rPr>
-        <w:t>VanArsdel</w:t>
-      </w:r>
-      <w:proofErr w:type="spellEnd"/>
-      <w:r>
-        <w:rPr>
-          <w:rFonts w:ascii="Arial" w:hAnsi="Arial" w:cs="Arial"/>
-          <w:color w:val="313131"/>
-        </w:rPr>
-        <w:t xml:space="preserve"> International sales transactions are available as comma separated (CSV) files. They could be generated daily, either manually by someone, or automatically by an automated process. They are available in a dedicated folder. These CSV files have the same column structure as the sales table for the US sales that comes from the SQL Database. </w:t>
+      <w:r>
+        <w:rPr>
+          <w:rFonts w:ascii="Arial" w:hAnsi="Arial" w:cs="Arial"/>
+          <w:color w:val="313131"/>
+        </w:rPr>
+        <w:t>VanArsdel's US office stores the sales data on an Access database. VanArsdel International sales transactions are available as comma separated (CSV) files. They could be generated daily, either manually by someone, or automatically by an automated process. They are available in a dedicated folder. These CSV files have the same column structure as the sales table for the US sales that comes from the SQL Database. </w:t>
       </w:r>
     </w:p>
     <w:p>
@@ -190,39 +158,7 @@
           <w:rFonts w:ascii="Arial" w:hAnsi="Arial" w:cs="Arial"/>
           <w:color w:val="313131"/>
         </w:rPr>
-        <w:t xml:space="preserve">You want to perform analysis on </w:t>
-      </w:r>
-      <w:proofErr w:type="spellStart"/>
-      <w:r>
-        <w:rPr>
-          <w:rFonts w:ascii="Arial" w:hAnsi="Arial" w:cs="Arial"/>
-          <w:color w:val="313131"/>
-        </w:rPr>
-        <w:t>VanArsdel's</w:t>
-      </w:r>
-      <w:proofErr w:type="spellEnd"/>
-      <w:r>
-        <w:rPr>
-          <w:rFonts w:ascii="Arial" w:hAnsi="Arial" w:cs="Arial"/>
-          <w:color w:val="313131"/>
-        </w:rPr>
-        <w:t xml:space="preserve"> worldwide sales data for the year 2000 to 2015. You need to bring all these data into Power BI Desktop before you can perform any analysis. Finally, you want to compare </w:t>
-      </w:r>
-      <w:proofErr w:type="spellStart"/>
-      <w:r>
-        <w:rPr>
-          <w:rFonts w:ascii="Arial" w:hAnsi="Arial" w:cs="Arial"/>
-          <w:color w:val="313131"/>
-        </w:rPr>
-        <w:t>VanArsdel's</w:t>
-      </w:r>
-      <w:proofErr w:type="spellEnd"/>
-      <w:r>
-        <w:rPr>
-          <w:rFonts w:ascii="Arial" w:hAnsi="Arial" w:cs="Arial"/>
-          <w:color w:val="313131"/>
-        </w:rPr>
-        <w:t xml:space="preserve"> country sales with the country population. You need to import the country population data from a less structured Excel report to Power BI.</w:t>
+        <w:t>You want to perform analysis on VanArsdel's worldwide sales data for the year 2000 to 2015. You need to bring all these data into Power BI Desktop before you can perform any analysis. Finally, you want to compare VanArsdel's country sales with the country population. You need to import the country population data from a less structured Excel report to Power BI.</w:t>
       </w:r>
     </w:p>
     <w:p>
@@ -422,23 +358,7 @@
           <w:rFonts w:ascii="Arial" w:hAnsi="Arial" w:cs="Arial"/>
           <w:color w:val="313131"/>
         </w:rPr>
-        <w:t xml:space="preserve"> containing </w:t>
-      </w:r>
-      <w:proofErr w:type="spellStart"/>
-      <w:r>
-        <w:rPr>
-          <w:rFonts w:ascii="Arial" w:hAnsi="Arial" w:cs="Arial"/>
-          <w:color w:val="313131"/>
-        </w:rPr>
-        <w:t>VanArsdel's</w:t>
-      </w:r>
-      <w:proofErr w:type="spellEnd"/>
-      <w:r>
-        <w:rPr>
-          <w:rFonts w:ascii="Arial" w:hAnsi="Arial" w:cs="Arial"/>
-          <w:color w:val="313131"/>
-        </w:rPr>
-        <w:t xml:space="preserve"> US sales data.</w:t>
+        <w:t> containing VanArsdel's US sales data.</w:t>
       </w:r>
     </w:p>
     <w:p>
@@ -461,23 +381,7 @@
           <w:rFonts w:ascii="Arial" w:hAnsi="Arial" w:cs="Arial"/>
           <w:color w:val="313131"/>
         </w:rPr>
-        <w:t xml:space="preserve">4 CSV files, containing </w:t>
-      </w:r>
-      <w:proofErr w:type="spellStart"/>
-      <w:r>
-        <w:rPr>
-          <w:rFonts w:ascii="Arial" w:hAnsi="Arial" w:cs="Arial"/>
-          <w:color w:val="313131"/>
-        </w:rPr>
-        <w:t>VanArsdel’s</w:t>
-      </w:r>
-      <w:proofErr w:type="spellEnd"/>
-      <w:r>
-        <w:rPr>
-          <w:rFonts w:ascii="Arial" w:hAnsi="Arial" w:cs="Arial"/>
-          <w:color w:val="313131"/>
-        </w:rPr>
-        <w:t> </w:t>
+        <w:t>4 CSV files, containing VanArsdel’s </w:t>
       </w:r>
       <w:r>
         <w:rPr>
@@ -865,21 +769,12 @@
           <w:color w:val="313131"/>
         </w:rPr>
       </w:pPr>
-      <w:proofErr w:type="spellStart"/>
-      <w:r>
-        <w:rPr>
-          <w:rFonts w:ascii="Arial" w:hAnsi="Arial" w:cs="Arial"/>
-          <w:color w:val="313131"/>
-        </w:rPr>
-        <w:t>VanArsdel's</w:t>
-      </w:r>
-      <w:proofErr w:type="spellEnd"/>
-      <w:r>
-        <w:rPr>
-          <w:rFonts w:ascii="Arial" w:hAnsi="Arial" w:cs="Arial"/>
-          <w:color w:val="313131"/>
-        </w:rPr>
-        <w:t xml:space="preserve"> US office stores the sales data on an Access database. You will need to perform analysis on that data, but before you can do so, you need to import the data to Power BI Desktop and perform some transformations.</w:t>
+      <w:r>
+        <w:rPr>
+          <w:rFonts w:ascii="Arial" w:hAnsi="Arial" w:cs="Arial"/>
+          <w:color w:val="313131"/>
+        </w:rPr>
+        <w:t>VanArsdel's US office stores the sales data on an Access database. You will need to perform analysis on that data, but before you can do so, you need to import the data to Power BI Desktop and perform some transformations.</w:t>
       </w:r>
     </w:p>
     <w:p>
@@ -952,23 +847,7 @@
           <w:rFonts w:ascii="Arial" w:hAnsi="Arial" w:cs="Arial"/>
           <w:color w:val="313131"/>
         </w:rPr>
-        <w:t xml:space="preserve"> the </w:t>
-      </w:r>
-      <w:proofErr w:type="spellStart"/>
-      <w:r>
-        <w:rPr>
-          <w:rFonts w:ascii="Arial" w:hAnsi="Arial" w:cs="Arial"/>
-          <w:color w:val="313131"/>
-        </w:rPr>
-        <w:t>VanArsdel's</w:t>
-      </w:r>
-      <w:proofErr w:type="spellEnd"/>
-      <w:r>
-        <w:rPr>
-          <w:rFonts w:ascii="Arial" w:hAnsi="Arial" w:cs="Arial"/>
-          <w:color w:val="313131"/>
-        </w:rPr>
-        <w:t> </w:t>
+        <w:t xml:space="preserve"> the VanArsdel's </w:t>
       </w:r>
       <w:r>
         <w:rPr>
@@ -1003,7 +882,23 @@
           <w:rFonts w:ascii="Arial" w:hAnsi="Arial" w:cs="Arial"/>
           <w:color w:val="313131"/>
         </w:rPr>
-        <w:t>to "C:\DAT207x". You can use other folders, but if you are going to use the starter file provided at each lab instead of your own file, then it is recommended to use the absolute path given above in order to successfully perform the schedule refresh in Lab 4.</w:t>
+        <w:t xml:space="preserve">to "C:\DAT207x". You can use other folders, but if you are going to use the starter file provided at each lab instead of your own file, then it is recommended to use the absolute path given above </w:t>
+      </w:r>
+      <w:proofErr w:type="gramStart"/>
+      <w:r>
+        <w:rPr>
+          <w:rFonts w:ascii="Arial" w:hAnsi="Arial" w:cs="Arial"/>
+          <w:color w:val="313131"/>
+        </w:rPr>
+        <w:t>in order to</w:t>
+      </w:r>
+      <w:proofErr w:type="gramEnd"/>
+      <w:r>
+        <w:rPr>
+          <w:rFonts w:ascii="Arial" w:hAnsi="Arial" w:cs="Arial"/>
+          <w:color w:val="313131"/>
+        </w:rPr>
+        <w:t> successfully perform the schedule refresh in Lab 4.</w:t>
       </w:r>
     </w:p>
     <w:p>
@@ -1026,16 +921,7 @@
           <w:rFonts w:ascii="Arial" w:hAnsi="Arial" w:cs="Arial"/>
           <w:color w:val="313131"/>
         </w:rPr>
-        <w:t xml:space="preserve">Start with a blank Power BI </w:t>
-      </w:r>
-      <w:bookmarkStart w:id="0" w:name="_GoBack"/>
-      <w:bookmarkEnd w:id="0"/>
-      <w:r>
-        <w:rPr>
-          <w:rFonts w:ascii="Arial" w:hAnsi="Arial" w:cs="Arial"/>
-          <w:color w:val="313131"/>
-        </w:rPr>
-        <w:t>Desktop file.</w:t>
+        <w:t>Start with a blank Power BI Desktop file.</w:t>
       </w:r>
     </w:p>
     <w:p>
@@ -1106,7 +992,6 @@
         </w:rPr>
         <w:t>Select the following tables to be imported: </w:t>
       </w:r>
-      <w:proofErr w:type="spellStart"/>
       <w:r>
         <w:rPr>
           <w:rStyle w:val="Strong"/>
@@ -1115,7 +1000,6 @@
         </w:rPr>
         <w:t>bi_date</w:t>
       </w:r>
-      <w:proofErr w:type="spellEnd"/>
       <w:r>
         <w:rPr>
           <w:rFonts w:ascii="Arial" w:hAnsi="Arial" w:cs="Arial"/>
@@ -1123,7 +1007,6 @@
         </w:rPr>
         <w:t>, </w:t>
       </w:r>
-      <w:proofErr w:type="spellStart"/>
       <w:r>
         <w:rPr>
           <w:rStyle w:val="Strong"/>
@@ -1132,7 +1015,6 @@
         </w:rPr>
         <w:t>bi_geo</w:t>
       </w:r>
-      <w:proofErr w:type="spellEnd"/>
       <w:r>
         <w:rPr>
           <w:rFonts w:ascii="Arial" w:hAnsi="Arial" w:cs="Arial"/>
@@ -1140,7 +1022,6 @@
         </w:rPr>
         <w:t>, </w:t>
       </w:r>
-      <w:proofErr w:type="spellStart"/>
       <w:r>
         <w:rPr>
           <w:rStyle w:val="Strong"/>
@@ -1149,7 +1030,6 @@
         </w:rPr>
         <w:t>bi_manufacturer</w:t>
       </w:r>
-      <w:proofErr w:type="spellEnd"/>
       <w:r>
         <w:rPr>
           <w:rFonts w:ascii="Arial" w:hAnsi="Arial" w:cs="Arial"/>
@@ -1157,7 +1037,6 @@
         </w:rPr>
         <w:t>, </w:t>
       </w:r>
-      <w:proofErr w:type="spellStart"/>
       <w:r>
         <w:rPr>
           <w:rStyle w:val="Strong"/>
@@ -1166,7 +1045,6 @@
         </w:rPr>
         <w:t>bi_product</w:t>
       </w:r>
-      <w:proofErr w:type="spellEnd"/>
       <w:r>
         <w:rPr>
           <w:rFonts w:ascii="Arial" w:hAnsi="Arial" w:cs="Arial"/>
@@ -1174,7 +1052,6 @@
         </w:rPr>
         <w:t>, and </w:t>
       </w:r>
-      <w:proofErr w:type="spellStart"/>
       <w:r>
         <w:rPr>
           <w:rStyle w:val="Strong"/>
@@ -1183,7 +1060,6 @@
         </w:rPr>
         <w:t>bi_salesFact</w:t>
       </w:r>
-      <w:proofErr w:type="spellEnd"/>
       <w:r>
         <w:rPr>
           <w:rFonts w:ascii="Arial" w:hAnsi="Arial" w:cs="Arial"/>
@@ -1238,7 +1114,6 @@
         </w:rPr>
         <w:t>Filter the rows on the </w:t>
       </w:r>
-      <w:proofErr w:type="spellStart"/>
       <w:r>
         <w:rPr>
           <w:rStyle w:val="Strong"/>
@@ -1247,7 +1122,6 @@
         </w:rPr>
         <w:t>bi_salesFact</w:t>
       </w:r>
-      <w:proofErr w:type="spellEnd"/>
       <w:r>
         <w:rPr>
           <w:rFonts w:ascii="Arial" w:hAnsi="Arial" w:cs="Arial"/>
@@ -1353,7 +1227,6 @@
         </w:rPr>
         <w:t>Filter the rows on the </w:t>
       </w:r>
-      <w:proofErr w:type="spellStart"/>
       <w:r>
         <w:rPr>
           <w:rStyle w:val="Strong"/>
@@ -1362,7 +1235,6 @@
         </w:rPr>
         <w:t>bi_date</w:t>
       </w:r>
-      <w:proofErr w:type="spellEnd"/>
       <w:r>
         <w:rPr>
           <w:rFonts w:ascii="Arial" w:hAnsi="Arial" w:cs="Arial"/>
@@ -1484,21 +1356,12 @@
           <w:color w:val="313131"/>
         </w:rPr>
       </w:pPr>
-      <w:proofErr w:type="spellStart"/>
-      <w:r>
-        <w:rPr>
-          <w:rFonts w:ascii="Arial" w:hAnsi="Arial" w:cs="Arial"/>
-          <w:color w:val="313131"/>
-        </w:rPr>
-        <w:t>bi_date</w:t>
-      </w:r>
-      <w:proofErr w:type="spellEnd"/>
-      <w:r>
-        <w:rPr>
-          <w:rFonts w:ascii="Arial" w:hAnsi="Arial" w:cs="Arial"/>
-          <w:color w:val="313131"/>
-        </w:rPr>
-        <w:t>: </w:t>
+      <w:r>
+        <w:rPr>
+          <w:rFonts w:ascii="Arial" w:hAnsi="Arial" w:cs="Arial"/>
+          <w:color w:val="313131"/>
+        </w:rPr>
+        <w:t>bi_date: </w:t>
       </w:r>
       <w:r>
         <w:rPr>
@@ -1524,21 +1387,12 @@
           <w:color w:val="313131"/>
         </w:rPr>
       </w:pPr>
-      <w:proofErr w:type="spellStart"/>
-      <w:r>
-        <w:rPr>
-          <w:rFonts w:ascii="Arial" w:hAnsi="Arial" w:cs="Arial"/>
-          <w:color w:val="313131"/>
-        </w:rPr>
-        <w:t>bi_geo</w:t>
-      </w:r>
-      <w:proofErr w:type="spellEnd"/>
-      <w:r>
-        <w:rPr>
-          <w:rFonts w:ascii="Arial" w:hAnsi="Arial" w:cs="Arial"/>
-          <w:color w:val="313131"/>
-        </w:rPr>
-        <w:t>: </w:t>
+      <w:r>
+        <w:rPr>
+          <w:rFonts w:ascii="Arial" w:hAnsi="Arial" w:cs="Arial"/>
+          <w:color w:val="313131"/>
+        </w:rPr>
+        <w:t>bi_geo: </w:t>
       </w:r>
       <w:r>
         <w:rPr>
@@ -1564,21 +1418,12 @@
           <w:color w:val="313131"/>
         </w:rPr>
       </w:pPr>
-      <w:proofErr w:type="spellStart"/>
-      <w:r>
-        <w:rPr>
-          <w:rFonts w:ascii="Arial" w:hAnsi="Arial" w:cs="Arial"/>
-          <w:color w:val="313131"/>
-        </w:rPr>
-        <w:t>bi_manufacturer</w:t>
-      </w:r>
-      <w:proofErr w:type="spellEnd"/>
-      <w:r>
-        <w:rPr>
-          <w:rFonts w:ascii="Arial" w:hAnsi="Arial" w:cs="Arial"/>
-          <w:color w:val="313131"/>
-        </w:rPr>
-        <w:t>: </w:t>
+      <w:r>
+        <w:rPr>
+          <w:rFonts w:ascii="Arial" w:hAnsi="Arial" w:cs="Arial"/>
+          <w:color w:val="313131"/>
+        </w:rPr>
+        <w:t>bi_manufacturer: </w:t>
       </w:r>
       <w:r>
         <w:rPr>
@@ -1604,21 +1449,12 @@
           <w:color w:val="313131"/>
         </w:rPr>
       </w:pPr>
-      <w:proofErr w:type="spellStart"/>
-      <w:r>
-        <w:rPr>
-          <w:rFonts w:ascii="Arial" w:hAnsi="Arial" w:cs="Arial"/>
-          <w:color w:val="313131"/>
-        </w:rPr>
-        <w:t>bi_product</w:t>
-      </w:r>
-      <w:proofErr w:type="spellEnd"/>
-      <w:r>
-        <w:rPr>
-          <w:rFonts w:ascii="Arial" w:hAnsi="Arial" w:cs="Arial"/>
-          <w:color w:val="313131"/>
-        </w:rPr>
-        <w:t>: </w:t>
+      <w:r>
+        <w:rPr>
+          <w:rFonts w:ascii="Arial" w:hAnsi="Arial" w:cs="Arial"/>
+          <w:color w:val="313131"/>
+        </w:rPr>
+        <w:t>bi_product: </w:t>
       </w:r>
       <w:r>
         <w:rPr>
@@ -1644,21 +1480,12 @@
           <w:color w:val="313131"/>
         </w:rPr>
       </w:pPr>
-      <w:proofErr w:type="spellStart"/>
-      <w:r>
-        <w:rPr>
-          <w:rFonts w:ascii="Arial" w:hAnsi="Arial" w:cs="Arial"/>
-          <w:color w:val="313131"/>
-        </w:rPr>
-        <w:t>bi_salesFact</w:t>
-      </w:r>
-      <w:proofErr w:type="spellEnd"/>
-      <w:r>
-        <w:rPr>
-          <w:rFonts w:ascii="Arial" w:hAnsi="Arial" w:cs="Arial"/>
-          <w:color w:val="313131"/>
-        </w:rPr>
-        <w:t>: </w:t>
+      <w:r>
+        <w:rPr>
+          <w:rFonts w:ascii="Arial" w:hAnsi="Arial" w:cs="Arial"/>
+          <w:color w:val="313131"/>
+        </w:rPr>
+        <w:t>bi_salesFact: </w:t>
       </w:r>
       <w:r>
         <w:rPr>
@@ -1816,7 +1643,7 @@
           <w:rFonts w:ascii="Arial" w:hAnsi="Arial" w:cs="Arial"/>
           <w:color w:val="222222"/>
         </w:rPr>
-        <w:object w:dxaOrig="1440" w:dyaOrig="1440" w14:anchorId="7AA21EBE">
+        <w:object w:dxaOrig="225" w:dyaOrig="225" w14:anchorId="7AA21EBE">
           <v:shapetype id="_x0000_t75" coordsize="21600,21600" o:spt="75" o:preferrelative="t" path="m@4@5l@4@11@9@11@9@5xe" filled="f" stroked="f">
             <v:stroke joinstyle="miter"/>
             <v:formulas>
@@ -1836,7 +1663,7 @@
             <v:path o:extrusionok="f" gradientshapeok="t" o:connecttype="rect"/>
             <o:lock v:ext="edit" aspectratio="t"/>
           </v:shapetype>
-          <v:shape id="_x0000_i1045" type="#_x0000_t75" style="width:87pt;height:18pt" o:ole="">
+          <v:shape id="_x0000_i1045" type="#_x0000_t75" style="width:81.5pt;height:18pt" o:ole="">
             <v:imagedata r:id="rId5" o:title=""/>
           </v:shape>
           <w:control r:id="rId6" w:name="DefaultOcxName" w:shapeid="_x0000_i1045"/>
@@ -1849,47 +1676,30 @@
         </w:rPr>
         <w:t>  </w:t>
       </w:r>
-      <w:r>
-        <w:rPr>
-          <w:rStyle w:val="sr"/>
-          <w:rFonts w:ascii="Arial" w:hAnsi="Arial" w:cs="Arial"/>
-          <w:color w:val="000000"/>
-          <w:bdr w:val="none" w:sz="0" w:space="0" w:color="auto" w:frame="1"/>
-          <w:shd w:val="clear" w:color="auto" w:fill="FFFFFF"/>
-        </w:rPr>
-        <w:t>unanswered</w:t>
-      </w:r>
-      <w:r>
+    </w:p>
+    <w:p>
+      <w:pPr>
+        <w:shd w:val="clear" w:color="auto" w:fill="FFFFFF"/>
+        <w:jc w:val="both"/>
         <w:rPr>
           <w:rFonts w:ascii="Arial" w:hAnsi="Arial" w:cs="Arial"/>
           <w:color w:val="222222"/>
         </w:rPr>
-        <w:t> </w:t>
-      </w:r>
-    </w:p>
-    <w:p>
-      <w:pPr>
-        <w:shd w:val="clear" w:color="auto" w:fill="FFFFFF"/>
-        <w:jc w:val="both"/>
+      </w:pPr>
+      <w:r>
         <w:rPr>
           <w:rFonts w:ascii="Arial" w:hAnsi="Arial" w:cs="Arial"/>
           <w:color w:val="222222"/>
         </w:rPr>
-      </w:pPr>
+        <w:t>How many rows were imported from the Locations query?</w:t>
+      </w:r>
       <w:r>
         <w:rPr>
           <w:rFonts w:ascii="Arial" w:hAnsi="Arial" w:cs="Arial"/>
           <w:color w:val="222222"/>
         </w:rPr>
-        <w:t>How many rows were imported from the Locations query?</w:t>
-      </w:r>
-      <w:r>
-        <w:rPr>
-          <w:rFonts w:ascii="Arial" w:hAnsi="Arial" w:cs="Arial"/>
-          <w:color w:val="222222"/>
-        </w:rPr>
-        <w:object w:dxaOrig="1440" w:dyaOrig="1440" w14:anchorId="38824899">
-          <v:shape id="_x0000_i1048" type="#_x0000_t75" style="width:87pt;height:18pt" o:ole="">
+        <w:object w:dxaOrig="225" w:dyaOrig="225" w14:anchorId="38824899">
+          <v:shape id="_x0000_i1048" type="#_x0000_t75" style="width:81.5pt;height:18pt" o:ole="">
             <v:imagedata r:id="rId5" o:title=""/>
           </v:shape>
           <w:control r:id="rId7" w:name="DefaultOcxName1" w:shapeid="_x0000_i1048"/>
@@ -1902,47 +1712,30 @@
         </w:rPr>
         <w:t>  </w:t>
       </w:r>
-      <w:r>
-        <w:rPr>
-          <w:rStyle w:val="sr"/>
-          <w:rFonts w:ascii="Arial" w:hAnsi="Arial" w:cs="Arial"/>
-          <w:color w:val="000000"/>
-          <w:bdr w:val="none" w:sz="0" w:space="0" w:color="auto" w:frame="1"/>
-          <w:shd w:val="clear" w:color="auto" w:fill="FFFFFF"/>
-        </w:rPr>
-        <w:t>unanswered</w:t>
-      </w:r>
-      <w:r>
+    </w:p>
+    <w:p>
+      <w:pPr>
+        <w:shd w:val="clear" w:color="auto" w:fill="FFFFFF"/>
+        <w:jc w:val="both"/>
         <w:rPr>
           <w:rFonts w:ascii="Arial" w:hAnsi="Arial" w:cs="Arial"/>
           <w:color w:val="222222"/>
         </w:rPr>
-        <w:t> </w:t>
-      </w:r>
-    </w:p>
-    <w:p>
-      <w:pPr>
-        <w:shd w:val="clear" w:color="auto" w:fill="FFFFFF"/>
-        <w:jc w:val="both"/>
+      </w:pPr>
+      <w:r>
         <w:rPr>
           <w:rFonts w:ascii="Arial" w:hAnsi="Arial" w:cs="Arial"/>
           <w:color w:val="222222"/>
         </w:rPr>
-      </w:pPr>
+        <w:t>How many rows were imported from the Manufacturer query?</w:t>
+      </w:r>
       <w:r>
         <w:rPr>
           <w:rFonts w:ascii="Arial" w:hAnsi="Arial" w:cs="Arial"/>
           <w:color w:val="222222"/>
         </w:rPr>
-        <w:t>How many rows were imported from the Manufacturer query?</w:t>
-      </w:r>
-      <w:r>
-        <w:rPr>
-          <w:rFonts w:ascii="Arial" w:hAnsi="Arial" w:cs="Arial"/>
-          <w:color w:val="222222"/>
-        </w:rPr>
-        <w:object w:dxaOrig="1440" w:dyaOrig="1440" w14:anchorId="7927ECDF">
-          <v:shape id="_x0000_i1051" type="#_x0000_t75" style="width:87pt;height:18pt" o:ole="">
+        <w:object w:dxaOrig="225" w:dyaOrig="225" w14:anchorId="7927ECDF">
+          <v:shape id="_x0000_i1051" type="#_x0000_t75" style="width:81.5pt;height:18pt" o:ole="">
             <v:imagedata r:id="rId5" o:title=""/>
           </v:shape>
           <w:control r:id="rId8" w:name="DefaultOcxName2" w:shapeid="_x0000_i1051"/>
@@ -1955,21 +1748,21 @@
         </w:rPr>
         <w:t>  </w:t>
       </w:r>
-      <w:r>
-        <w:rPr>
-          <w:rStyle w:val="sr"/>
-          <w:rFonts w:ascii="Arial" w:hAnsi="Arial" w:cs="Arial"/>
-          <w:color w:val="000000"/>
-          <w:bdr w:val="none" w:sz="0" w:space="0" w:color="auto" w:frame="1"/>
-          <w:shd w:val="clear" w:color="auto" w:fill="FFFFFF"/>
-        </w:rPr>
-        <w:t>unanswered</w:t>
-      </w:r>
-      <w:r>
+    </w:p>
+    <w:p>
+      <w:pPr>
+        <w:shd w:val="clear" w:color="auto" w:fill="FFFFFF"/>
+        <w:jc w:val="both"/>
         <w:rPr>
           <w:rFonts w:ascii="Arial" w:hAnsi="Arial" w:cs="Arial"/>
           <w:color w:val="222222"/>
         </w:rPr>
+      </w:pPr>
+      <w:r>
+        <w:rPr>
+          <w:rFonts w:ascii="Arial" w:hAnsi="Arial" w:cs="Arial"/>
+          <w:color w:val="222222"/>
+        </w:rPr>
         <w:t> </w:t>
       </w:r>
     </w:p>
@@ -1987,32 +1780,15 @@
           <w:rFonts w:ascii="Arial" w:hAnsi="Arial" w:cs="Arial"/>
           <w:color w:val="222222"/>
         </w:rPr>
-        <w:t> </w:t>
-      </w:r>
-    </w:p>
-    <w:p>
-      <w:pPr>
-        <w:shd w:val="clear" w:color="auto" w:fill="FFFFFF"/>
-        <w:jc w:val="both"/>
+        <w:t>How many rows were imported from the Products query?</w:t>
+      </w:r>
+      <w:r>
         <w:rPr>
           <w:rFonts w:ascii="Arial" w:hAnsi="Arial" w:cs="Arial"/>
           <w:color w:val="222222"/>
         </w:rPr>
-      </w:pPr>
-      <w:r>
-        <w:rPr>
-          <w:rFonts w:ascii="Arial" w:hAnsi="Arial" w:cs="Arial"/>
-          <w:color w:val="222222"/>
-        </w:rPr>
-        <w:t>How many rows were imported from the Products query?</w:t>
-      </w:r>
-      <w:r>
-        <w:rPr>
-          <w:rFonts w:ascii="Arial" w:hAnsi="Arial" w:cs="Arial"/>
-          <w:color w:val="222222"/>
-        </w:rPr>
-        <w:object w:dxaOrig="1440" w:dyaOrig="1440" w14:anchorId="0BB7184F">
-          <v:shape id="_x0000_i1054" type="#_x0000_t75" style="width:87pt;height:18pt" o:ole="">
+        <w:object w:dxaOrig="225" w:dyaOrig="225" w14:anchorId="0BB7184F">
+          <v:shape id="_x0000_i1054" type="#_x0000_t75" style="width:81.5pt;height:18pt" o:ole="">
             <v:imagedata r:id="rId5" o:title=""/>
           </v:shape>
           <w:control r:id="rId9" w:name="DefaultOcxName3" w:shapeid="_x0000_i1054"/>
@@ -2023,23 +1799,23 @@
           <w:rFonts w:ascii="Arial" w:hAnsi="Arial" w:cs="Arial"/>
           <w:color w:val="222222"/>
         </w:rPr>
-        <w:t>  </w:t>
-      </w:r>
-      <w:r>
-        <w:rPr>
-          <w:rStyle w:val="sr"/>
-          <w:rFonts w:ascii="Arial" w:hAnsi="Arial" w:cs="Arial"/>
-          <w:color w:val="000000"/>
-          <w:bdr w:val="none" w:sz="0" w:space="0" w:color="auto" w:frame="1"/>
-          <w:shd w:val="clear" w:color="auto" w:fill="FFFFFF"/>
-        </w:rPr>
-        <w:t>unanswered</w:t>
-      </w:r>
-      <w:r>
+        <w:t> </w:t>
+      </w:r>
+    </w:p>
+    <w:p>
+      <w:pPr>
+        <w:shd w:val="clear" w:color="auto" w:fill="FFFFFF"/>
+        <w:jc w:val="both"/>
         <w:rPr>
           <w:rFonts w:ascii="Arial" w:hAnsi="Arial" w:cs="Arial"/>
           <w:color w:val="222222"/>
         </w:rPr>
+      </w:pPr>
+      <w:r>
+        <w:rPr>
+          <w:rFonts w:ascii="Arial" w:hAnsi="Arial" w:cs="Arial"/>
+          <w:color w:val="222222"/>
+        </w:rPr>
         <w:t> </w:t>
       </w:r>
     </w:p>
@@ -2057,32 +1833,15 @@
           <w:rFonts w:ascii="Arial" w:hAnsi="Arial" w:cs="Arial"/>
           <w:color w:val="222222"/>
         </w:rPr>
-        <w:t> </w:t>
-      </w:r>
-    </w:p>
-    <w:p>
-      <w:pPr>
-        <w:shd w:val="clear" w:color="auto" w:fill="FFFFFF"/>
-        <w:jc w:val="both"/>
+        <w:t>How many rows were imported from the Sales table?</w:t>
+      </w:r>
+      <w:r>
         <w:rPr>
           <w:rFonts w:ascii="Arial" w:hAnsi="Arial" w:cs="Arial"/>
           <w:color w:val="222222"/>
         </w:rPr>
-      </w:pPr>
-      <w:r>
-        <w:rPr>
-          <w:rFonts w:ascii="Arial" w:hAnsi="Arial" w:cs="Arial"/>
-          <w:color w:val="222222"/>
-        </w:rPr>
-        <w:t>How many rows were imported from the Sales table?</w:t>
-      </w:r>
-      <w:r>
-        <w:rPr>
-          <w:rFonts w:ascii="Arial" w:hAnsi="Arial" w:cs="Arial"/>
-          <w:color w:val="222222"/>
-        </w:rPr>
-        <w:object w:dxaOrig="1440" w:dyaOrig="1440" w14:anchorId="0A2C3464">
-          <v:shape id="_x0000_i1057" type="#_x0000_t75" style="width:87pt;height:18pt" o:ole="">
+        <w:object w:dxaOrig="225" w:dyaOrig="225" w14:anchorId="0A2C3464">
+          <v:shape id="_x0000_i1057" type="#_x0000_t75" style="width:81.5pt;height:18pt" o:ole="">
             <v:imagedata r:id="rId5" o:title=""/>
           </v:shape>
           <w:control r:id="rId10" w:name="DefaultOcxName4" w:shapeid="_x0000_i1057"/>
@@ -2095,23 +1854,6 @@
         </w:rPr>
         <w:t>  </w:t>
       </w:r>
-      <w:r>
-        <w:rPr>
-          <w:rStyle w:val="sr"/>
-          <w:rFonts w:ascii="Arial" w:hAnsi="Arial" w:cs="Arial"/>
-          <w:color w:val="000000"/>
-          <w:bdr w:val="none" w:sz="0" w:space="0" w:color="auto" w:frame="1"/>
-          <w:shd w:val="clear" w:color="auto" w:fill="FFFFFF"/>
-        </w:rPr>
-        <w:t>unanswered</w:t>
-      </w:r>
-      <w:r>
-        <w:rPr>
-          <w:rFonts w:ascii="Arial" w:hAnsi="Arial" w:cs="Arial"/>
-          <w:color w:val="222222"/>
-        </w:rPr>
-        <w:t> </w:t>
-      </w:r>
     </w:p>
     <w:p>
       <w:pPr>
@@ -2220,23 +1962,7 @@
           <w:rFonts w:ascii="Arial" w:hAnsi="Arial" w:cs="Arial"/>
           <w:color w:val="313131"/>
         </w:rPr>
-        <w:t xml:space="preserve"> </w:t>
-      </w:r>
-      <w:proofErr w:type="spellStart"/>
-      <w:r>
-        <w:rPr>
-          <w:rFonts w:ascii="Arial" w:hAnsi="Arial" w:cs="Arial"/>
-          <w:color w:val="313131"/>
-        </w:rPr>
-        <w:t>VanArsdel's</w:t>
-      </w:r>
-      <w:proofErr w:type="spellEnd"/>
-      <w:r>
-        <w:rPr>
-          <w:rFonts w:ascii="Arial" w:hAnsi="Arial" w:cs="Arial"/>
-          <w:color w:val="313131"/>
-        </w:rPr>
-        <w:t xml:space="preserve"> international sales data</w:t>
+        <w:t xml:space="preserve"> VanArsdel's international sales data</w:t>
       </w:r>
       <w:r>
         <w:rPr>
@@ -2264,7 +1990,23 @@
           <w:rFonts w:ascii="Arial" w:hAnsi="Arial" w:cs="Arial"/>
           <w:color w:val="313131"/>
         </w:rPr>
-        <w:t xml:space="preserve"> to "C:\DAT207x". You can use other folders, but if you are going to use the starter file provided at each lab instead of your own file, then it is recommended to use the absolute path given above in order to successfully perform the schedule refresh in Lab 4. You should see 4 CSV files in the "C:\DAT207x\International" folder.</w:t>
+        <w:t xml:space="preserve"> to "C:\DAT207x". You can use other folders, but if you are going to use the starter file provided at each lab instead of your own file, then it is recommended to use the absolute path given above </w:t>
+      </w:r>
+      <w:proofErr w:type="gramStart"/>
+      <w:r>
+        <w:rPr>
+          <w:rFonts w:ascii="Arial" w:hAnsi="Arial" w:cs="Arial"/>
+          <w:color w:val="313131"/>
+        </w:rPr>
+        <w:t>in order to</w:t>
+      </w:r>
+      <w:proofErr w:type="gramEnd"/>
+      <w:r>
+        <w:rPr>
+          <w:rFonts w:ascii="Arial" w:hAnsi="Arial" w:cs="Arial"/>
+          <w:color w:val="313131"/>
+        </w:rPr>
+        <w:t> successfully perform the schedule refresh in Lab 4. You should see 4 CSV files in the "C:\DAT207x\International" folder.</w:t>
       </w:r>
     </w:p>
     <w:p>
@@ -2319,6 +2061,7 @@
         </w:rPr>
         <w:t> option, select </w:t>
       </w:r>
+      <w:proofErr w:type="gramStart"/>
       <w:r>
         <w:rPr>
           <w:rStyle w:val="Strong"/>
@@ -2327,6 +2070,7 @@
         </w:rPr>
         <w:t>Folder</w:t>
       </w:r>
+      <w:proofErr w:type="gramEnd"/>
       <w:r>
         <w:rPr>
           <w:rFonts w:ascii="Arial" w:hAnsi="Arial" w:cs="Arial"/>
@@ -2347,23 +2091,7 @@
           <w:rFonts w:ascii="Arial" w:hAnsi="Arial" w:cs="Arial"/>
           <w:color w:val="313131"/>
         </w:rPr>
-        <w:t xml:space="preserve">. Select the folder where you saved the 4 CSV files containing </w:t>
-      </w:r>
-      <w:proofErr w:type="spellStart"/>
-      <w:r>
-        <w:rPr>
-          <w:rFonts w:ascii="Arial" w:hAnsi="Arial" w:cs="Arial"/>
-          <w:color w:val="313131"/>
-        </w:rPr>
-        <w:t>VanArsdel’s</w:t>
-      </w:r>
-      <w:proofErr w:type="spellEnd"/>
-      <w:r>
-        <w:rPr>
-          <w:rFonts w:ascii="Arial" w:hAnsi="Arial" w:cs="Arial"/>
-          <w:color w:val="313131"/>
-        </w:rPr>
-        <w:t xml:space="preserve"> international sales data.</w:t>
+        <w:t>. Select the folder where you saved the 4 CSV files containing VanArsdel’s international sales data.</w:t>
       </w:r>
     </w:p>
     <w:p>
@@ -2569,7 +2297,6 @@
         </w:rPr>
         <w:t>Remove the </w:t>
       </w:r>
-      <w:proofErr w:type="spellStart"/>
       <w:r>
         <w:rPr>
           <w:rStyle w:val="Strong"/>
@@ -2578,7 +2305,6 @@
         </w:rPr>
         <w:t>Source.Name</w:t>
       </w:r>
-      <w:proofErr w:type="spellEnd"/>
       <w:r>
         <w:rPr>
           <w:rFonts w:ascii="Arial" w:hAnsi="Arial" w:cs="Arial"/>
@@ -2985,8 +2711,8 @@
           <w:rFonts w:ascii="Arial" w:hAnsi="Arial" w:cs="Arial"/>
           <w:color w:val="222222"/>
         </w:rPr>
-        <w:object w:dxaOrig="1440" w:dyaOrig="1440" w14:anchorId="5CE2A1D0">
-          <v:shape id="_x0000_i1060" type="#_x0000_t75" style="width:87pt;height:18pt" o:ole="">
+        <w:object w:dxaOrig="225" w:dyaOrig="225" w14:anchorId="5CE2A1D0">
+          <v:shape id="_x0000_i1060" type="#_x0000_t75" style="width:81.5pt;height:18pt" o:ole="">
             <v:imagedata r:id="rId5" o:title=""/>
           </v:shape>
           <w:control r:id="rId11" w:name="DefaultOcxName5" w:shapeid="_x0000_i1060"/>
@@ -2999,47 +2725,30 @@
         </w:rPr>
         <w:t>  </w:t>
       </w:r>
-      <w:r>
-        <w:rPr>
-          <w:rStyle w:val="sr"/>
-          <w:rFonts w:ascii="Arial" w:hAnsi="Arial" w:cs="Arial"/>
-          <w:color w:val="000000"/>
-          <w:bdr w:val="none" w:sz="0" w:space="0" w:color="auto" w:frame="1"/>
-          <w:shd w:val="clear" w:color="auto" w:fill="FFFFFF"/>
-        </w:rPr>
-        <w:t>correct</w:t>
-      </w:r>
-      <w:r>
+    </w:p>
+    <w:p>
+      <w:pPr>
+        <w:shd w:val="clear" w:color="auto" w:fill="FFFFFF"/>
+        <w:jc w:val="both"/>
         <w:rPr>
           <w:rFonts w:ascii="Arial" w:hAnsi="Arial" w:cs="Arial"/>
           <w:color w:val="222222"/>
         </w:rPr>
-        <w:t> </w:t>
-      </w:r>
-    </w:p>
-    <w:p>
-      <w:pPr>
-        <w:shd w:val="clear" w:color="auto" w:fill="FFFFFF"/>
-        <w:jc w:val="both"/>
+      </w:pPr>
+      <w:r>
         <w:rPr>
           <w:rFonts w:ascii="Arial" w:hAnsi="Arial" w:cs="Arial"/>
           <w:color w:val="222222"/>
         </w:rPr>
-      </w:pPr>
+        <w:t>How many rows are now in the Sales query?</w:t>
+      </w:r>
       <w:r>
         <w:rPr>
           <w:rFonts w:ascii="Arial" w:hAnsi="Arial" w:cs="Arial"/>
           <w:color w:val="222222"/>
         </w:rPr>
-        <w:t>How many rows are now in the Sales query?</w:t>
-      </w:r>
-      <w:r>
-        <w:rPr>
-          <w:rFonts w:ascii="Arial" w:hAnsi="Arial" w:cs="Arial"/>
-          <w:color w:val="222222"/>
-        </w:rPr>
-        <w:object w:dxaOrig="1440" w:dyaOrig="1440" w14:anchorId="7D669F52">
-          <v:shape id="_x0000_i1063" type="#_x0000_t75" style="width:87pt;height:18pt" o:ole="">
+        <w:object w:dxaOrig="225" w:dyaOrig="225" w14:anchorId="7D669F52">
+          <v:shape id="_x0000_i1063" type="#_x0000_t75" style="width:81.5pt;height:18pt" o:ole="">
             <v:imagedata r:id="rId5" o:title=""/>
           </v:shape>
           <w:control r:id="rId12" w:name="DefaultOcxName11" w:shapeid="_x0000_i1063"/>
@@ -3052,23 +2761,6 @@
         </w:rPr>
         <w:t>  </w:t>
       </w:r>
-      <w:r>
-        <w:rPr>
-          <w:rStyle w:val="sr"/>
-          <w:rFonts w:ascii="Arial" w:hAnsi="Arial" w:cs="Arial"/>
-          <w:color w:val="000000"/>
-          <w:bdr w:val="none" w:sz="0" w:space="0" w:color="auto" w:frame="1"/>
-          <w:shd w:val="clear" w:color="auto" w:fill="FFFFFF"/>
-        </w:rPr>
-        <w:t>correct</w:t>
-      </w:r>
-      <w:r>
-        <w:rPr>
-          <w:rFonts w:ascii="Arial" w:hAnsi="Arial" w:cs="Arial"/>
-          <w:color w:val="222222"/>
-        </w:rPr>
-        <w:t> </w:t>
-      </w:r>
     </w:p>
     <w:p>
       <w:pPr>
@@ -3142,23 +2834,7 @@
           <w:rFonts w:ascii="Arial" w:hAnsi="Arial" w:cs="Arial"/>
           <w:color w:val="313131"/>
         </w:rPr>
-        <w:t xml:space="preserve">Continue with your Power BI file from the previous exercise. You want to import an Excel report containing population data for the countries that </w:t>
-      </w:r>
-      <w:proofErr w:type="spellStart"/>
-      <w:r>
-        <w:rPr>
-          <w:rFonts w:ascii="Arial" w:hAnsi="Arial" w:cs="Arial"/>
-          <w:color w:val="313131"/>
-        </w:rPr>
-        <w:t>VanArsdel</w:t>
-      </w:r>
-      <w:proofErr w:type="spellEnd"/>
-      <w:r>
-        <w:rPr>
-          <w:rFonts w:ascii="Arial" w:hAnsi="Arial" w:cs="Arial"/>
-          <w:color w:val="313131"/>
-        </w:rPr>
-        <w:t xml:space="preserve"> operates.</w:t>
+        <w:t>Continue with your Power BI file from the previous exercise. You want to import an Excel report containing population data for the countries that VanArsdel operates.</w:t>
       </w:r>
     </w:p>
     <w:p>
@@ -3210,7 +2886,23 @@
           <w:rFonts w:ascii="Arial" w:hAnsi="Arial" w:cs="Arial"/>
           <w:color w:val="313131"/>
         </w:rPr>
-        <w:t xml:space="preserve"> "C:\DAT207x". You can use other folders, but if you are going to use the starter file provided at each lab instead of your own file, then it is recommended to use the absolute path given above in order to successfully perform the schedule refresh in Lab 4.</w:t>
+        <w:t xml:space="preserve"> "C:\DAT207x". You can use other folders, but if you are going to use the starter file provided at each lab instead of your own file, then it is recommended to use the absolute path given above </w:t>
+      </w:r>
+      <w:proofErr w:type="gramStart"/>
+      <w:r>
+        <w:rPr>
+          <w:rFonts w:ascii="Arial" w:hAnsi="Arial" w:cs="Arial"/>
+          <w:color w:val="313131"/>
+        </w:rPr>
+        <w:t>in order to</w:t>
+      </w:r>
+      <w:proofErr w:type="gramEnd"/>
+      <w:r>
+        <w:rPr>
+          <w:rFonts w:ascii="Arial" w:hAnsi="Arial" w:cs="Arial"/>
+          <w:color w:val="313131"/>
+        </w:rPr>
+        <w:t> successfully perform the schedule refresh in Lab 4.</w:t>
       </w:r>
     </w:p>
     <w:p>
@@ -3482,6 +3174,7 @@
         </w:rPr>
         <w:t> and </w:t>
       </w:r>
+      <w:proofErr w:type="gramStart"/>
       <w:r>
         <w:rPr>
           <w:rStyle w:val="Strong"/>
@@ -3490,6 +3183,7 @@
         </w:rPr>
         <w:t>Population</w:t>
       </w:r>
+      <w:proofErr w:type="gramEnd"/>
       <w:r>
         <w:rPr>
           <w:rFonts w:ascii="Arial" w:hAnsi="Arial" w:cs="Arial"/>
@@ -3764,8 +3458,8 @@
         <w:rPr>
           <w:rFonts w:ascii="Arial" w:hAnsi="Arial" w:cs="Arial"/>
         </w:rPr>
-        <w:object w:dxaOrig="1440" w:dyaOrig="1440" w14:anchorId="64FB092B">
-          <v:shape id="_x0000_i1066" type="#_x0000_t75" style="width:87pt;height:18pt" o:ole="">
+        <w:object w:dxaOrig="225" w:dyaOrig="225" w14:anchorId="64FB092B">
+          <v:shape id="_x0000_i1066" type="#_x0000_t75" style="width:81.5pt;height:18pt" o:ole="">
             <v:imagedata r:id="rId5" o:title=""/>
           </v:shape>
           <w:control r:id="rId13" w:name="DefaultOcxName6" w:shapeid="_x0000_i1066"/>
@@ -3777,22 +3471,6 @@
         </w:rPr>
         <w:t>  </w:t>
       </w:r>
-      <w:r>
-        <w:rPr>
-          <w:rStyle w:val="sr"/>
-          <w:rFonts w:ascii="Arial" w:hAnsi="Arial" w:cs="Arial"/>
-          <w:color w:val="000000"/>
-          <w:bdr w:val="none" w:sz="0" w:space="0" w:color="auto" w:frame="1"/>
-          <w:shd w:val="clear" w:color="auto" w:fill="FFFFFF"/>
-        </w:rPr>
-        <w:t>correct</w:t>
-      </w:r>
-      <w:r>
-        <w:rPr>
-          <w:rFonts w:ascii="Arial" w:hAnsi="Arial" w:cs="Arial"/>
-        </w:rPr>
-        <w:t> </w:t>
-      </w:r>
     </w:p>
     <w:p>
       <w:pPr>
@@ -3826,8 +3504,8 @@
         <w:rPr>
           <w:rFonts w:ascii="Arial" w:hAnsi="Arial" w:cs="Arial"/>
         </w:rPr>
-        <w:object w:dxaOrig="1440" w:dyaOrig="1440" w14:anchorId="0D9BA48B">
-          <v:shape id="_x0000_i1069" type="#_x0000_t75" style="width:87pt;height:18pt" o:ole="">
+        <w:object w:dxaOrig="225" w:dyaOrig="225" w14:anchorId="0D9BA48B">
+          <v:shape id="_x0000_i1069" type="#_x0000_t75" style="width:81.5pt;height:18pt" o:ole="">
             <v:imagedata r:id="rId5" o:title=""/>
           </v:shape>
           <w:control r:id="rId14" w:name="DefaultOcxName12" w:shapeid="_x0000_i1069"/>
@@ -3838,22 +3516,6 @@
           <w:rFonts w:ascii="Arial" w:hAnsi="Arial" w:cs="Arial"/>
         </w:rPr>
         <w:t>  </w:t>
-      </w:r>
-      <w:r>
-        <w:rPr>
-          <w:rStyle w:val="sr"/>
-          <w:rFonts w:ascii="Arial" w:hAnsi="Arial" w:cs="Arial"/>
-          <w:color w:val="000000"/>
-          <w:bdr w:val="none" w:sz="0" w:space="0" w:color="auto" w:frame="1"/>
-          <w:shd w:val="clear" w:color="auto" w:fill="FFFFFF"/>
-        </w:rPr>
-        <w:t>correct</w:t>
-      </w:r>
-      <w:r>
-        <w:rPr>
-          <w:rFonts w:ascii="Arial" w:hAnsi="Arial" w:cs="Arial"/>
-        </w:rPr>
-        <w:t> </w:t>
       </w:r>
     </w:p>
     <w:p>
@@ -3882,7 +3544,7 @@
 </file>
 
 <file path=word/numbering.xml><?xml version="1.0" encoding="utf-8"?>
-<w:numbering xmlns:wpc="http://schemas.microsoft.com/office/word/2010/wordprocessingCanvas" xmlns:cx="http://schemas.microsoft.com/office/drawing/2014/chartex" xmlns:cx1="http://schemas.microsoft.com/office/drawing/2015/9/8/chartex" xmlns:cx2="http://schemas.microsoft.com/office/drawing/2015/10/21/chartex" xmlns:cx3="http://schemas.microsoft.com/office/drawing/2016/5/9/chartex" xmlns:cx4="http://schemas.microsoft.com/office/drawing/2016/5/10/chartex" xmlns:cx5="http://schemas.microsoft.com/office/drawing/2016/5/11/chartex" xmlns:cx6="http://schemas.microsoft.com/office/drawing/2016/5/12/chartex" xmlns:cx7="http://schemas.microsoft.com/office/drawing/2016/5/13/chartex" xmlns:cx8="http://schemas.microsoft.com/office/drawing/2016/5/14/chartex" xmlns:mc="http://schemas.openxmlformats.org/markup-compatibility/2006" xmlns:aink="http://schemas.microsoft.com/office/drawing/2016/ink" xmlns:am3d="http://schemas.microsoft.com/office/drawing/2017/model3d" xmlns:o="urn:schemas-microsoft-com:office:office" xmlns:r="http://schemas.openxmlformats.org/officeDocument/2006/relationships" xmlns:m="http://schemas.openxmlformats.org/officeDocument/2006/math" xmlns:v="urn:schemas-microsoft-com:vml" xmlns:wp14="http://schemas.microsoft.com/office/word/2010/wordprocessingDrawing" xmlns:wp="http://schemas.openxmlformats.org/drawingml/2006/wordprocessingDrawing" xmlns:w10="urn:schemas-microsoft-com:office:word" xmlns:w="http://schemas.openxmlformats.org/wordprocessingml/2006/main" xmlns:w14="http://schemas.microsoft.com/office/word/2010/wordml" xmlns:w15="http://schemas.microsoft.com/office/word/2012/wordml" xmlns:w16cid="http://schemas.microsoft.com/office/word/2016/wordml/cid" xmlns:w16se="http://schemas.microsoft.com/office/word/2015/wordml/symex" xmlns:wpg="http://schemas.microsoft.com/office/word/2010/wordprocessingGroup" xmlns:wpi="http://schemas.microsoft.com/office/word/2010/wordprocessingInk" xmlns:wne="http://schemas.microsoft.com/office/word/2006/wordml" xmlns:wps="http://schemas.microsoft.com/office/word/2010/wordprocessingShape" mc:Ignorable="w14 w15 w16se w16cid wp14">
+<w:numbering xmlns:wpc="http://schemas.microsoft.com/office/word/2010/wordprocessingCanvas" xmlns:cx="http://schemas.microsoft.com/office/drawing/2014/chartex" xmlns:cx1="http://schemas.microsoft.com/office/drawing/2015/9/8/chartex" xmlns:cx2="http://schemas.microsoft.com/office/drawing/2015/10/21/chartex" xmlns:cx3="http://schemas.microsoft.com/office/drawing/2016/5/9/chartex" xmlns:cx4="http://schemas.microsoft.com/office/drawing/2016/5/10/chartex" xmlns:cx5="http://schemas.microsoft.com/office/drawing/2016/5/11/chartex" xmlns:cx6="http://schemas.microsoft.com/office/drawing/2016/5/12/chartex" xmlns:cx7="http://schemas.microsoft.com/office/drawing/2016/5/13/chartex" xmlns:cx8="http://schemas.microsoft.com/office/drawing/2016/5/14/chartex" xmlns:mc="http://schemas.openxmlformats.org/markup-compatibility/2006" xmlns:aink="http://schemas.microsoft.com/office/drawing/2016/ink" xmlns:am3d="http://schemas.microsoft.com/office/drawing/2017/model3d" xmlns:o="urn:schemas-microsoft-com:office:office" xmlns:r="http://schemas.openxmlformats.org/officeDocument/2006/relationships" xmlns:m="http://schemas.openxmlformats.org/officeDocument/2006/math" xmlns:v="urn:schemas-microsoft-com:vml" xmlns:wp14="http://schemas.microsoft.com/office/word/2010/wordprocessingDrawing" xmlns:wp="http://schemas.openxmlformats.org/drawingml/2006/wordprocessingDrawing" xmlns:w10="urn:schemas-microsoft-com:office:word" xmlns:w="http://schemas.openxmlformats.org/wordprocessingml/2006/main" xmlns:w14="http://schemas.microsoft.com/office/word/2010/wordml" xmlns:w15="http://schemas.microsoft.com/office/word/2012/wordml" xmlns:w16cex="http://schemas.microsoft.com/office/word/2018/wordml/cex" xmlns:w16cid="http://schemas.microsoft.com/office/word/2016/wordml/cid" xmlns:w16="http://schemas.microsoft.com/office/word/2018/wordml" xmlns:w16se="http://schemas.microsoft.com/office/word/2015/wordml/symex" xmlns:wpg="http://schemas.microsoft.com/office/word/2010/wordprocessingGroup" xmlns:wpi="http://schemas.microsoft.com/office/word/2010/wordprocessingInk" xmlns:wne="http://schemas.microsoft.com/office/word/2006/wordml" xmlns:wps="http://schemas.microsoft.com/office/word/2010/wordprocessingShape" mc:Ignorable="w14 w15 w16se w16cid w16 w16cex wp14">
   <w:abstractNum w:abstractNumId="0" w15:restartNumberingAfterBreak="0">
     <w:nsid w:val="02441DEA"/>
     <w:multiLevelType w:val="multilevel"/>
@@ -4667,7 +4329,7 @@
 </file>
 
 <file path=word/styles.xml><?xml version="1.0" encoding="utf-8"?>
-<w:styles xmlns:mc="http://schemas.openxmlformats.org/markup-compatibility/2006" xmlns:r="http://schemas.openxmlformats.org/officeDocument/2006/relationships" xmlns:w="http://schemas.openxmlformats.org/wordprocessingml/2006/main" xmlns:w14="http://schemas.microsoft.com/office/word/2010/wordml" xmlns:w15="http://schemas.microsoft.com/office/word/2012/wordml" xmlns:w16cid="http://schemas.microsoft.com/office/word/2016/wordml/cid" xmlns:w16se="http://schemas.microsoft.com/office/word/2015/wordml/symex" mc:Ignorable="w14 w15 w16se w16cid">
+<w:styles xmlns:mc="http://schemas.openxmlformats.org/markup-compatibility/2006" xmlns:r="http://schemas.openxmlformats.org/officeDocument/2006/relationships" xmlns:w="http://schemas.openxmlformats.org/wordprocessingml/2006/main" xmlns:w14="http://schemas.microsoft.com/office/word/2010/wordml" xmlns:w15="http://schemas.microsoft.com/office/word/2012/wordml" xmlns:w16cex="http://schemas.microsoft.com/office/word/2018/wordml/cex" xmlns:w16cid="http://schemas.microsoft.com/office/word/2016/wordml/cid" xmlns:w16="http://schemas.microsoft.com/office/word/2018/wordml" xmlns:w16se="http://schemas.microsoft.com/office/word/2015/wordml/symex" mc:Ignorable="w14 w15 w16se w16cid w16 w16cex">
   <w:docDefaults>
     <w:rPrDefault>
       <w:rPr>

</xml_diff>